<commit_message>
docs update for side conv radial machine
</commit_message>
<xml_diff>
--- a/T620X.docx
+++ b/T620X.docx
@@ -35,6 +35,9 @@
     </w:p>
     <w:p>
       <w:r>
+        <w:rPr>
+          <w:noProof/>
+        </w:rPr>
         <w:drawing>
           <wp:inline distT="0" distB="0" distL="0" distR="0" wp14:anchorId="383B1433" wp14:editId="4E6C2CE3">
             <wp:extent cx="9826388" cy="6836438"/>
@@ -97,6 +100,64 @@
         <w:t>Icon for the Beacon</w:t>
       </w:r>
     </w:p>
+    <w:p>
+      <w:pPr>
+        <w:pStyle w:val="Heading2"/>
+      </w:pPr>
+    </w:p>
+    <w:p>
+      <w:pPr>
+        <w:pStyle w:val="Heading2"/>
+      </w:pPr>
+      <w:r>
+        <w:t xml:space="preserve">Radial model </w:t>
+      </w:r>
+    </w:p>
+    <w:p>
+      <w:r>
+        <w:t>Side conveyor used as the radial transfer and just comes on with the tail conveyor – needs renamed – is this a good thing?</w:t>
+      </w:r>
+    </w:p>
+    <w:p>
+      <w:r>
+        <w:drawing>
+          <wp:inline distT="0" distB="0" distL="0" distR="0" wp14:anchorId="52961B37" wp14:editId="51BF23E4">
+            <wp:extent cx="7628333" cy="2714625"/>
+            <wp:effectExtent l="0" t="0" r="0" b="0"/>
+            <wp:docPr id="2121131814" name="Picture 1"/>
+            <wp:cNvGraphicFramePr>
+              <a:graphicFrameLocks xmlns:a="http://schemas.openxmlformats.org/drawingml/2006/main" noChangeAspect="1"/>
+            </wp:cNvGraphicFramePr>
+            <a:graphic xmlns:a="http://schemas.openxmlformats.org/drawingml/2006/main">
+              <a:graphicData uri="http://schemas.openxmlformats.org/drawingml/2006/picture">
+                <pic:pic xmlns:pic="http://schemas.openxmlformats.org/drawingml/2006/picture">
+                  <pic:nvPicPr>
+                    <pic:cNvPr id="2121131814" name=""/>
+                    <pic:cNvPicPr/>
+                  </pic:nvPicPr>
+                  <pic:blipFill>
+                    <a:blip r:embed="rId5"/>
+                    <a:stretch>
+                      <a:fillRect/>
+                    </a:stretch>
+                  </pic:blipFill>
+                  <pic:spPr>
+                    <a:xfrm>
+                      <a:off x="0" y="0"/>
+                      <a:ext cx="7630424" cy="2715369"/>
+                    </a:xfrm>
+                    <a:prstGeom prst="rect">
+                      <a:avLst/>
+                    </a:prstGeom>
+                  </pic:spPr>
+                </pic:pic>
+              </a:graphicData>
+            </a:graphic>
+          </wp:inline>
+        </w:drawing>
+      </w:r>
+    </w:p>
+    <w:p/>
     <w:p/>
     <w:p>
       <w:pPr>
@@ -178,7 +239,7 @@
                     <pic:cNvPicPr/>
                   </pic:nvPicPr>
                   <pic:blipFill>
-                    <a:blip r:embed="rId5"/>
+                    <a:blip r:embed="rId6"/>
                     <a:stretch>
                       <a:fillRect/>
                     </a:stretch>

</xml_diff>